<commit_message>
Ajout du dossier docs avec documents synchronisés
</commit_message>
<xml_diff>
--- a/docs/S1/SAE/Boris/Cahier des charges fonctionnel.docx
+++ b/docs/S1/SAE/Boris/Cahier des charges fonctionnel.docx
@@ -595,17 +595,8 @@
           <w:rFonts w:ascii="Times New Roman" w:eastAsia="Times New Roman" w:hAnsi="Times New Roman" w:cs="Times New Roman"/>
           <w:lang w:eastAsia="fr-FR"/>
         </w:rPr>
-        <w:t xml:space="preserve">) devront être </w:t>
-      </w:r>
-      <w:proofErr w:type="gramStart"/>
-      <w:r>
-        <w:rPr>
-          <w:rFonts w:ascii="Times New Roman" w:eastAsia="Times New Roman" w:hAnsi="Times New Roman" w:cs="Times New Roman"/>
-          <w:lang w:eastAsia="fr-FR"/>
-        </w:rPr>
-        <w:t>envisagées .</w:t>
-      </w:r>
-      <w:proofErr w:type="gramEnd"/>
+        <w:t>) devront être envisagées.</w:t>
+      </w:r>
     </w:p>
     <w:p>
       <w:pPr>
@@ -670,23 +661,7 @@
           <w:rFonts w:ascii="Times New Roman" w:eastAsia="Times New Roman" w:hAnsi="Times New Roman" w:cs="Times New Roman"/>
           <w:lang w:eastAsia="fr-FR"/>
         </w:rPr>
-        <w:t xml:space="preserve">, conformément aux standards de la plateforme </w:t>
-      </w:r>
-      <w:proofErr w:type="gramStart"/>
-      <w:r>
-        <w:rPr>
-          <w:rFonts w:ascii="Times New Roman" w:eastAsia="Times New Roman" w:hAnsi="Times New Roman" w:cs="Times New Roman"/>
-          <w:lang w:eastAsia="fr-FR"/>
-        </w:rPr>
-        <w:t>visée .</w:t>
-      </w:r>
-      <w:proofErr w:type="gramEnd"/>
-      <w:r>
-        <w:rPr>
-          <w:rFonts w:ascii="Times New Roman" w:eastAsia="Times New Roman" w:hAnsi="Times New Roman" w:cs="Times New Roman"/>
-          <w:lang w:eastAsia="fr-FR"/>
-        </w:rPr>
-        <w:t xml:space="preserve"> Une base de données relationnelle robuste est requise pour stocker les comptes utilisateurs, les jeux candidats et les votes enregistrés. Le code devra être maintenable et versionné (utilisation de Git pour le suivi des versions et la collaboration entre développeurs). Par ailleurs, une attention particulière est portée à la </w:t>
+        <w:t xml:space="preserve">, conformément aux standards de la plateforme visée. Une base de données relationnelle robuste est requise pour stocker les comptes utilisateurs, les jeux candidats et les votes enregistrés. Le code devra être maintenable et versionné (utilisation de Git pour le suivi des versions et la collaboration entre développeurs). Par ailleurs, une attention particulière est portée à la </w:t>
       </w:r>
       <w:r>
         <w:rPr>
@@ -718,33 +693,22 @@
           <w:rFonts w:ascii="Times New Roman" w:eastAsia="Times New Roman" w:hAnsi="Times New Roman" w:cs="Times New Roman"/>
           <w:lang w:eastAsia="fr-FR"/>
         </w:rPr>
-        <w:t xml:space="preserve">), connexion HTTPS, protection contre les injections SQL et les failles XSS, </w:t>
-      </w:r>
-      <w:proofErr w:type="gramStart"/>
-      <w:r>
-        <w:rPr>
-          <w:rFonts w:ascii="Times New Roman" w:eastAsia="Times New Roman" w:hAnsi="Times New Roman" w:cs="Times New Roman"/>
-          <w:lang w:eastAsia="fr-FR"/>
-        </w:rPr>
-        <w:t>etc. .</w:t>
-      </w:r>
-      <w:proofErr w:type="gramEnd"/>
-      <w:r>
-        <w:rPr>
-          <w:rFonts w:ascii="Times New Roman" w:eastAsia="Times New Roman" w:hAnsi="Times New Roman" w:cs="Times New Roman"/>
-          <w:lang w:eastAsia="fr-FR"/>
-        </w:rPr>
-        <w:t xml:space="preserve"> Aucune ressource sensible (pages d’administration, scripts de traitement) ne devra être accessible sans contrôle d’accès. L’interface d’administration elle-même sera sécurisée (authentification renforcée, éventuellement filtrage par rôle ou par adresse IP) pour éviter toute </w:t>
-      </w:r>
-      <w:proofErr w:type="gramStart"/>
-      <w:r>
-        <w:rPr>
-          <w:rFonts w:ascii="Times New Roman" w:eastAsia="Times New Roman" w:hAnsi="Times New Roman" w:cs="Times New Roman"/>
-          <w:lang w:eastAsia="fr-FR"/>
-        </w:rPr>
-        <w:t>intrusion .</w:t>
-      </w:r>
-      <w:proofErr w:type="gramEnd"/>
+        <w:t>), connexion HTTPS, protection contre les injections SQL et les failles XSS, etc</w:t>
+      </w:r>
+      <w:r>
+        <w:rPr>
+          <w:rFonts w:ascii="Times New Roman" w:eastAsia="Times New Roman" w:hAnsi="Times New Roman" w:cs="Times New Roman"/>
+          <w:lang w:eastAsia="fr-FR"/>
+        </w:rPr>
+        <w:t>…</w:t>
+      </w:r>
+      <w:r>
+        <w:rPr>
+          <w:rFonts w:ascii="Times New Roman" w:eastAsia="Times New Roman" w:hAnsi="Times New Roman" w:cs="Times New Roman"/>
+          <w:lang w:eastAsia="fr-FR"/>
+        </w:rPr>
+        <w:t xml:space="preserve"> Aucune ressource sensible (pages d’administration, scripts de traitement) ne devra être accessible sans contrôle d’accès. L’interface d’administration elle-même sera sécurisée (authentification renforcée, éventuellement filtrage par rôle ou par adresse IP) pour éviter toute intrusion.</w:t>
+      </w:r>
     </w:p>
     <w:p>
       <w:pPr>
@@ -994,15 +958,6 @@
           <w:lang w:eastAsia="fr-FR"/>
         </w:rPr>
       </w:pPr>
-    </w:p>
-    <w:p>
-      <w:pPr>
-        <w:spacing w:before="100" w:beforeAutospacing="1" w:after="100" w:afterAutospacing="1"/>
-        <w:rPr>
-          <w:rFonts w:ascii="Times New Roman" w:eastAsia="Times New Roman" w:hAnsi="Times New Roman" w:cs="Times New Roman"/>
-          <w:lang w:eastAsia="fr-FR"/>
-        </w:rPr>
-      </w:pPr>
       <w:r>
         <w:rPr>
           <w:rFonts w:ascii="Times New Roman" w:eastAsia="Times New Roman" w:hAnsi="Times New Roman" w:cs="Times New Roman"/>
@@ -1145,7 +1100,7 @@
           <w:rFonts w:ascii="Times New Roman" w:eastAsia="Times New Roman" w:hAnsi="Times New Roman" w:cs="Times New Roman"/>
           <w:lang w:eastAsia="fr-FR"/>
         </w:rPr>
-        <w:t xml:space="preserve">. Elle doit permettre à l’organisateur de gérer facilement l’élection </w:t>
+        <w:t xml:space="preserve">. Elle doit permettre à l’organisateur de gérer facilement l’élection (ajout des jeux en compétition, suivi de la participation, calcul automatique des résultats) et aux joueurs de voter de n’importe où via internet. Le cadre du projet implique également un </w:t>
       </w:r>
       <w:r>
         <w:rPr>
@@ -1153,7 +1108,7 @@
           <w:lang w:eastAsia="fr-FR"/>
         </w:rPr>
         <w:lastRenderedPageBreak/>
-        <w:t xml:space="preserve">(ajout des jeux en compétition, suivi de la participation, calcul automatique des résultats) et aux joueurs de voter de n’importe où via internet. Le cadre du projet implique également un enjeu de </w:t>
+        <w:t xml:space="preserve">enjeu de </w:t>
       </w:r>
       <w:r>
         <w:rPr>
@@ -1214,15 +1169,6 @@
           <w:lang w:eastAsia="fr-FR"/>
         </w:rPr>
       </w:pPr>
-    </w:p>
-    <w:p>
-      <w:pPr>
-        <w:spacing w:before="100" w:beforeAutospacing="1" w:after="100" w:afterAutospacing="1"/>
-        <w:rPr>
-          <w:rFonts w:ascii="Times New Roman" w:eastAsia="Times New Roman" w:hAnsi="Times New Roman" w:cs="Times New Roman"/>
-          <w:lang w:eastAsia="fr-FR"/>
-        </w:rPr>
-      </w:pPr>
       <w:r>
         <w:rPr>
           <w:rFonts w:ascii="Times New Roman" w:eastAsia="Times New Roman" w:hAnsi="Times New Roman" w:cs="Times New Roman"/>
@@ -1429,23 +1375,7 @@
           <w:rFonts w:ascii="Times New Roman" w:eastAsia="Times New Roman" w:hAnsi="Times New Roman" w:cs="Times New Roman"/>
           <w:lang w:eastAsia="fr-FR"/>
         </w:rPr>
-        <w:t xml:space="preserve"> : avant l’ouverture, l’utilisateur ne doit pas accéder au bulletin, et après la clôture le vote doit être désactivé </w:t>
-      </w:r>
-      <w:proofErr w:type="gramStart"/>
-      <w:r>
-        <w:rPr>
-          <w:rFonts w:ascii="Times New Roman" w:eastAsia="Times New Roman" w:hAnsi="Times New Roman" w:cs="Times New Roman"/>
-          <w:lang w:eastAsia="fr-FR"/>
-        </w:rPr>
-        <w:t>automatiquement .</w:t>
-      </w:r>
-      <w:proofErr w:type="gramEnd"/>
-      <w:r>
-        <w:rPr>
-          <w:rFonts w:ascii="Times New Roman" w:eastAsia="Times New Roman" w:hAnsi="Times New Roman" w:cs="Times New Roman"/>
-          <w:lang w:eastAsia="fr-FR"/>
-        </w:rPr>
-        <w:t xml:space="preserve"> Pendant la phase active, l’application peut indiquer à l’électeur si son vote a bien été pris en compte et éventuellement lui permettre de consulter un récapitulatif de sa participation (par exemple, les catégories pour lesquelles il a voté, sans révéler évidemment son choix précis, pour rester neutre).</w:t>
+        <w:t xml:space="preserve"> : avant l’ouverture, l’utilisateur ne doit pas accéder au bulletin, et après la clôture le vote doit être désactivé automatiquement. Pendant la phase active, l’application peut indiquer à l’électeur si son vote a bien été pris en compte et éventuellement lui permettre de consulter un récapitulatif de sa participation (par exemple, les catégories pour lesquelles il a voté, sans révéler évidemment son choix précis, pour rester neutre).</w:t>
       </w:r>
     </w:p>
     <w:p>
@@ -1630,55 +1560,48 @@
           <w:rFonts w:ascii="Times New Roman" w:eastAsia="Times New Roman" w:hAnsi="Times New Roman" w:cs="Times New Roman"/>
           <w:lang w:eastAsia="fr-FR"/>
         </w:rPr>
-        <w:t xml:space="preserve"> lors d’une cérémonie ou d’une </w:t>
-      </w:r>
+        <w:t xml:space="preserve"> lors d’une cérémonie ou d’une annonce publique, il est donc crucial que l’application offre un </w:t>
+      </w:r>
+      <w:r>
+        <w:rPr>
+          <w:rFonts w:ascii="Times New Roman" w:eastAsia="Times New Roman" w:hAnsi="Times New Roman" w:cs="Times New Roman"/>
+          <w:b/>
+          <w:bCs/>
+          <w:lang w:eastAsia="fr-FR"/>
+        </w:rPr>
+        <w:t>module de consultation des résultats</w:t>
+      </w:r>
+      <w:r>
+        <w:rPr>
+          <w:rFonts w:ascii="Times New Roman" w:eastAsia="Times New Roman" w:hAnsi="Times New Roman" w:cs="Times New Roman"/>
+          <w:lang w:eastAsia="fr-FR"/>
+        </w:rPr>
+        <w:t xml:space="preserve"> attractif et accessible à tous une fois le vote terminé.</w:t>
+      </w:r>
+    </w:p>
+    <w:p>
+      <w:pPr>
+        <w:spacing w:before="100" w:beforeAutospacing="1" w:after="100" w:afterAutospacing="1"/>
+        <w:rPr>
+          <w:rFonts w:ascii="Times New Roman" w:eastAsia="Times New Roman" w:hAnsi="Times New Roman" w:cs="Times New Roman"/>
+          <w:lang w:eastAsia="fr-FR"/>
+        </w:rPr>
+      </w:pPr>
+    </w:p>
+    <w:p>
+      <w:pPr>
+        <w:spacing w:before="100" w:beforeAutospacing="1" w:after="100" w:afterAutospacing="1"/>
+        <w:rPr>
+          <w:rFonts w:ascii="Times New Roman" w:eastAsia="Times New Roman" w:hAnsi="Times New Roman" w:cs="Times New Roman"/>
+          <w:lang w:eastAsia="fr-FR"/>
+        </w:rPr>
+      </w:pPr>
       <w:r>
         <w:rPr>
           <w:rFonts w:ascii="Times New Roman" w:eastAsia="Times New Roman" w:hAnsi="Times New Roman" w:cs="Times New Roman"/>
           <w:lang w:eastAsia="fr-FR"/>
         </w:rPr>
         <w:lastRenderedPageBreak/>
-        <w:t xml:space="preserve">annonce publique, il est donc crucial que l’application offre un </w:t>
-      </w:r>
-      <w:r>
-        <w:rPr>
-          <w:rFonts w:ascii="Times New Roman" w:eastAsia="Times New Roman" w:hAnsi="Times New Roman" w:cs="Times New Roman"/>
-          <w:b/>
-          <w:bCs/>
-          <w:lang w:eastAsia="fr-FR"/>
-        </w:rPr>
-        <w:t>module de consultation des résultats</w:t>
-      </w:r>
-      <w:r>
-        <w:rPr>
-          <w:rFonts w:ascii="Times New Roman" w:eastAsia="Times New Roman" w:hAnsi="Times New Roman" w:cs="Times New Roman"/>
-          <w:lang w:eastAsia="fr-FR"/>
-        </w:rPr>
-        <w:t xml:space="preserve"> attractif et accessible à tous une fois le vote terminé.</w:t>
-      </w:r>
-    </w:p>
-    <w:p>
-      <w:pPr>
-        <w:spacing w:before="100" w:beforeAutospacing="1" w:after="100" w:afterAutospacing="1"/>
-        <w:rPr>
-          <w:rFonts w:ascii="Times New Roman" w:eastAsia="Times New Roman" w:hAnsi="Times New Roman" w:cs="Times New Roman"/>
-          <w:lang w:eastAsia="fr-FR"/>
-        </w:rPr>
-      </w:pPr>
-    </w:p>
-    <w:p>
-      <w:pPr>
-        <w:spacing w:before="100" w:beforeAutospacing="1" w:after="100" w:afterAutospacing="1"/>
-        <w:rPr>
-          <w:rFonts w:ascii="Times New Roman" w:eastAsia="Times New Roman" w:hAnsi="Times New Roman" w:cs="Times New Roman"/>
-          <w:lang w:eastAsia="fr-FR"/>
-        </w:rPr>
-      </w:pPr>
-      <w:r>
-        <w:rPr>
-          <w:rFonts w:ascii="Times New Roman" w:eastAsia="Times New Roman" w:hAnsi="Times New Roman" w:cs="Times New Roman"/>
-          <w:lang w:eastAsia="fr-FR"/>
-        </w:rPr>
         <w:t xml:space="preserve">En résumé, les </w:t>
       </w:r>
       <w:r>
@@ -2162,7 +2085,23 @@
           <w:rFonts w:ascii="Times New Roman" w:eastAsia="Times New Roman" w:hAnsi="Times New Roman" w:cs="Times New Roman"/>
           <w:lang w:eastAsia="fr-FR"/>
         </w:rPr>
-        <w:t xml:space="preserve"> pour impliquer la communauté. Cependant, le Steam Awards n’insiste pas </w:t>
+        <w:t xml:space="preserve"> pour impliquer la communauté. Cependant, le Steam Awards n’insiste pas particulièrement sur l’anonymat du vote – Valve enregistre les votes des utilisateurs sur son système interne – ce qui nous conforte dans l’idée d’apporter un </w:t>
+      </w:r>
+      <w:r>
+        <w:rPr>
+          <w:rFonts w:ascii="Times New Roman" w:eastAsia="Times New Roman" w:hAnsi="Times New Roman" w:cs="Times New Roman"/>
+          <w:b/>
+          <w:bCs/>
+          <w:lang w:eastAsia="fr-FR"/>
+        </w:rPr>
+        <w:t>surcroît de confidentialité</w:t>
+      </w:r>
+      <w:r>
+        <w:rPr>
+          <w:rFonts w:ascii="Times New Roman" w:eastAsia="Times New Roman" w:hAnsi="Times New Roman" w:cs="Times New Roman"/>
+          <w:lang w:eastAsia="fr-FR"/>
+        </w:rPr>
+        <w:t xml:space="preserve"> dans notre propre solution. En outre, comme nous n’aurons pas de phase de nomination libre, notre système sera plus simple (une seule phase de vote </w:t>
       </w:r>
       <w:r>
         <w:rPr>
@@ -2170,23 +2109,7 @@
           <w:lang w:eastAsia="fr-FR"/>
         </w:rPr>
         <w:lastRenderedPageBreak/>
-        <w:t xml:space="preserve">particulièrement sur l’anonymat du vote – Valve enregistre les votes des utilisateurs sur son système interne – ce qui nous conforte dans l’idée d’apporter un </w:t>
-      </w:r>
-      <w:r>
-        <w:rPr>
-          <w:rFonts w:ascii="Times New Roman" w:eastAsia="Times New Roman" w:hAnsi="Times New Roman" w:cs="Times New Roman"/>
-          <w:b/>
-          <w:bCs/>
-          <w:lang w:eastAsia="fr-FR"/>
-        </w:rPr>
-        <w:t>surcroît de confidentialité</w:t>
-      </w:r>
-      <w:r>
-        <w:rPr>
-          <w:rFonts w:ascii="Times New Roman" w:eastAsia="Times New Roman" w:hAnsi="Times New Roman" w:cs="Times New Roman"/>
-          <w:lang w:eastAsia="fr-FR"/>
-        </w:rPr>
-        <w:t xml:space="preserve"> dans notre propre solution. En outre, comme nous n’aurons pas de phase de nomination libre, notre système sera plus simple (une seule phase de vote final), tout en gardant l’esprit communautaire (un compte Steam étant l’équivalent chez nous d’un compte utilisateur sur la plateforme).</w:t>
+        <w:t>final), tout en gardant l’esprit communautaire (un compte Steam étant l’équivalent chez nous d’un compte utilisateur sur la plateforme).</w:t>
       </w:r>
     </w:p>
     <w:p>

</xml_diff>